<commit_message>
Heaps of Sample programs created
</commit_message>
<xml_diff>
--- a/OAD REVISION CHECKLIST.docx
+++ b/OAD REVISION CHECKLIST.docx
@@ -95,18 +95,8 @@
           <w:szCs w:val="16"/>
           <w:lang w:val="en-AU"/>
         </w:rPr>
-        <w:t xml:space="preserve">We start with a basic program such as </w:t>
-      </w:r>
-      <w:proofErr w:type="spellStart"/>
-      <w:r>
-        <w:rPr>
-          <w:sz w:val="16"/>
-          <w:szCs w:val="16"/>
-          <w:lang w:val="en-AU"/>
-        </w:rPr>
-        <w:t>SampleFX</w:t>
-      </w:r>
-      <w:proofErr w:type="spellEnd"/>
+        <w:t>We start with a basic program such as SampleFX</w:t>
+      </w:r>
     </w:p>
     <w:p>
       <w:pPr>
@@ -129,16 +119,14 @@
         </w:rPr>
         <w:t>We add GUI controls to it (</w:t>
       </w:r>
-      <w:proofErr w:type="spellStart"/>
-      <w:r>
-        <w:rPr>
-          <w:sz w:val="16"/>
-          <w:szCs w:val="16"/>
-          <w:lang w:val="en-AU"/>
-        </w:rPr>
-        <w:t>eg.</w:t>
-      </w:r>
-      <w:proofErr w:type="spellEnd"/>
+      <w:r>
+        <w:rPr>
+          <w:sz w:val="16"/>
+          <w:szCs w:val="16"/>
+          <w:lang w:val="en-AU"/>
+        </w:rPr>
+        <w:t>e.g.</w:t>
+      </w:r>
       <w:r>
         <w:rPr>
           <w:sz w:val="16"/>
@@ -289,27 +277,7 @@
           <w:szCs w:val="16"/>
           <w:lang w:val="en-AU"/>
         </w:rPr>
-        <w:t xml:space="preserve">Important concepts in the </w:t>
-      </w:r>
-      <w:proofErr w:type="spellStart"/>
-      <w:r>
-        <w:rPr>
-          <w:i/>
-          <w:sz w:val="16"/>
-          <w:szCs w:val="16"/>
-          <w:lang w:val="en-AU"/>
-        </w:rPr>
-        <w:t>SampleFX</w:t>
-      </w:r>
-      <w:proofErr w:type="spellEnd"/>
-      <w:r>
-        <w:rPr>
-          <w:i/>
-          <w:sz w:val="16"/>
-          <w:szCs w:val="16"/>
-          <w:lang w:val="en-AU"/>
-        </w:rPr>
-        <w:t xml:space="preserve"> program includes</w:t>
+        <w:t>Important concepts in the SampleFX program includes</w:t>
       </w:r>
     </w:p>
     <w:p>
@@ -640,24 +608,24 @@
         </w:rPr>
         <w:t xml:space="preserve">The other interface we have used is the ‘ChangeListener’ interface, </w:t>
       </w:r>
-      <w:proofErr w:type="spellStart"/>
-      <w:r>
-        <w:rPr>
-          <w:sz w:val="16"/>
-          <w:szCs w:val="16"/>
-          <w:lang w:val="en-AU"/>
-        </w:rPr>
-        <w:t>eg</w:t>
-      </w:r>
-      <w:proofErr w:type="spellEnd"/>
-    </w:p>
-    <w:p>
-      <w:pPr>
-        <w:rPr>
-          <w:sz w:val="16"/>
-          <w:szCs w:val="16"/>
-        </w:rPr>
-      </w:pPr>
+      <w:r>
+        <w:rPr>
+          <w:sz w:val="16"/>
+          <w:szCs w:val="16"/>
+          <w:lang w:val="en-AU"/>
+        </w:rPr>
+        <w:t>e.g.</w:t>
+      </w:r>
+    </w:p>
+    <w:p>
+      <w:pPr>
+        <w:rPr>
+          <w:sz w:val="16"/>
+          <w:szCs w:val="16"/>
+        </w:rPr>
+      </w:pPr>
+      <w:bookmarkStart w:id="0" w:name="_GoBack"/>
+      <w:bookmarkEnd w:id="0"/>
       <w:proofErr w:type="spellStart"/>
       <w:r>
         <w:rPr>
@@ -1118,16 +1086,14 @@
         </w:rPr>
         <w:t>What happens if something goes wrong (</w:t>
       </w:r>
-      <w:proofErr w:type="spellStart"/>
-      <w:r>
-        <w:rPr>
-          <w:sz w:val="16"/>
-          <w:szCs w:val="16"/>
-          <w:lang w:val="en-AU"/>
-        </w:rPr>
-        <w:t>eg</w:t>
-      </w:r>
-      <w:proofErr w:type="spellEnd"/>
+      <w:r>
+        <w:rPr>
+          <w:sz w:val="16"/>
+          <w:szCs w:val="16"/>
+          <w:lang w:val="en-AU"/>
+        </w:rPr>
+        <w:t>e.g.</w:t>
+      </w:r>
       <w:r>
         <w:rPr>
           <w:sz w:val="16"/>
@@ -1609,25 +1575,14 @@
         </w:rPr>
         <w:t xml:space="preserve">Create </w:t>
       </w:r>
-      <w:proofErr w:type="spellStart"/>
-      <w:r>
-        <w:rPr>
-          <w:i/>
-          <w:sz w:val="16"/>
-          <w:szCs w:val="16"/>
-          <w:lang w:val="en-AU"/>
-        </w:rPr>
-        <w:t>PreparedStatement</w:t>
-      </w:r>
-      <w:proofErr w:type="spellEnd"/>
-      <w:r>
-        <w:rPr>
-          <w:i/>
-          <w:sz w:val="16"/>
-          <w:szCs w:val="16"/>
-          <w:lang w:val="en-AU"/>
-        </w:rPr>
-        <w:t xml:space="preserve"> </w:t>
+      <w:r>
+        <w:rPr>
+          <w:i/>
+          <w:sz w:val="16"/>
+          <w:szCs w:val="16"/>
+          <w:lang w:val="en-AU"/>
+        </w:rPr>
+        <w:t xml:space="preserve">PreparedStatement </w:t>
       </w:r>
       <w:r>
         <w:rPr>
@@ -1659,25 +1614,14 @@
         </w:rPr>
         <w:t xml:space="preserve">Process </w:t>
       </w:r>
-      <w:proofErr w:type="spellStart"/>
-      <w:r>
-        <w:rPr>
-          <w:i/>
-          <w:sz w:val="16"/>
-          <w:szCs w:val="16"/>
-          <w:lang w:val="en-AU"/>
-        </w:rPr>
-        <w:t>ResultSet</w:t>
-      </w:r>
-      <w:proofErr w:type="spellEnd"/>
-      <w:r>
-        <w:rPr>
-          <w:i/>
-          <w:sz w:val="16"/>
-          <w:szCs w:val="16"/>
-          <w:lang w:val="en-AU"/>
-        </w:rPr>
-        <w:t xml:space="preserve"> (</w:t>
+      <w:r>
+        <w:rPr>
+          <w:i/>
+          <w:sz w:val="16"/>
+          <w:szCs w:val="16"/>
+          <w:lang w:val="en-AU"/>
+        </w:rPr>
+        <w:t>ResultSet (</w:t>
       </w:r>
       <w:proofErr w:type="gramStart"/>
       <w:r>
@@ -1697,47 +1641,7 @@
           <w:szCs w:val="16"/>
           <w:lang w:val="en-AU"/>
         </w:rPr>
-        <w:t xml:space="preserve">), </w:t>
-      </w:r>
-      <w:proofErr w:type="spellStart"/>
-      <w:r>
-        <w:rPr>
-          <w:i/>
-          <w:sz w:val="16"/>
-          <w:szCs w:val="16"/>
-          <w:lang w:val="en-AU"/>
-        </w:rPr>
-        <w:t>getXXX</w:t>
-      </w:r>
-      <w:proofErr w:type="spellEnd"/>
-      <w:r>
-        <w:rPr>
-          <w:i/>
-          <w:sz w:val="16"/>
-          <w:szCs w:val="16"/>
-          <w:lang w:val="en-AU"/>
-        </w:rPr>
-        <w:t xml:space="preserve">(int </w:t>
-      </w:r>
-      <w:proofErr w:type="spellStart"/>
-      <w:r>
-        <w:rPr>
-          <w:i/>
-          <w:sz w:val="16"/>
-          <w:szCs w:val="16"/>
-          <w:lang w:val="en-AU"/>
-        </w:rPr>
-        <w:t>columnIndex</w:t>
-      </w:r>
-      <w:proofErr w:type="spellEnd"/>
-      <w:r>
-        <w:rPr>
-          <w:i/>
-          <w:sz w:val="16"/>
-          <w:szCs w:val="16"/>
-          <w:lang w:val="en-AU"/>
-        </w:rPr>
-        <w:t>))</w:t>
+        <w:t>), getXXX(int columnIndex))</w:t>
       </w:r>
     </w:p>
     <w:p>
@@ -2174,7 +2078,6 @@
         </w:rPr>
         <w:br/>
       </w:r>
-      <w:proofErr w:type="spellStart"/>
       <w:proofErr w:type="gramStart"/>
       <w:r>
         <w:rPr>
@@ -2182,16 +2085,7 @@
           <w:szCs w:val="16"/>
           <w:lang w:val="en-AU"/>
         </w:rPr>
-        <w:t>doPost</w:t>
-      </w:r>
-      <w:proofErr w:type="spellEnd"/>
-      <w:r>
-        <w:rPr>
-          <w:sz w:val="16"/>
-          <w:szCs w:val="16"/>
-          <w:lang w:val="en-AU"/>
-        </w:rPr>
-        <w:t>(</w:t>
+        <w:t>doPost(</w:t>
       </w:r>
       <w:proofErr w:type="gramEnd"/>
       <w:r>
@@ -2580,8 +2474,6 @@
           <w:lang w:val="en-AU"/>
         </w:rPr>
       </w:pPr>
-      <w:bookmarkStart w:id="0" w:name="_GoBack"/>
-      <w:bookmarkEnd w:id="0"/>
       <w:r>
         <w:rPr>
           <w:b/>
@@ -3517,7 +3409,6 @@
         </w:rPr>
         <w:br/>
       </w:r>
-      <w:proofErr w:type="spellStart"/>
       <w:proofErr w:type="gramStart"/>
       <w:r>
         <w:rPr>
@@ -3525,16 +3416,7 @@
           <w:szCs w:val="16"/>
           <w:lang w:val="en-AU"/>
         </w:rPr>
-        <w:t>doGet</w:t>
-      </w:r>
-      <w:proofErr w:type="spellEnd"/>
-      <w:r>
-        <w:rPr>
-          <w:sz w:val="16"/>
-          <w:szCs w:val="16"/>
-          <w:lang w:val="en-AU"/>
-        </w:rPr>
-        <w:t>(</w:t>
+        <w:t>doGet(</w:t>
       </w:r>
       <w:proofErr w:type="gramEnd"/>
       <w:r>
@@ -3543,61 +3425,7 @@
           <w:szCs w:val="16"/>
           <w:lang w:val="en-AU"/>
         </w:rPr>
-        <w:t xml:space="preserve">…) or </w:t>
-      </w:r>
-      <w:proofErr w:type="spellStart"/>
-      <w:r>
-        <w:rPr>
-          <w:sz w:val="16"/>
-          <w:szCs w:val="16"/>
-          <w:lang w:val="en-AU"/>
-        </w:rPr>
-        <w:t>doPost</w:t>
-      </w:r>
-      <w:proofErr w:type="spellEnd"/>
-      <w:r>
-        <w:rPr>
-          <w:sz w:val="16"/>
-          <w:szCs w:val="16"/>
-          <w:lang w:val="en-AU"/>
-        </w:rPr>
-        <w:t xml:space="preserve">(..) or </w:t>
-      </w:r>
-      <w:proofErr w:type="spellStart"/>
-      <w:r>
-        <w:rPr>
-          <w:sz w:val="16"/>
-          <w:szCs w:val="16"/>
-          <w:lang w:val="en-AU"/>
-        </w:rPr>
-        <w:t>doPut</w:t>
-      </w:r>
-      <w:proofErr w:type="spellEnd"/>
-      <w:r>
-        <w:rPr>
-          <w:sz w:val="16"/>
-          <w:szCs w:val="16"/>
-          <w:lang w:val="en-AU"/>
-        </w:rPr>
-        <w:t xml:space="preserve">(…) or </w:t>
-      </w:r>
-      <w:proofErr w:type="spellStart"/>
-      <w:r>
-        <w:rPr>
-          <w:sz w:val="16"/>
-          <w:szCs w:val="16"/>
-          <w:lang w:val="en-AU"/>
-        </w:rPr>
-        <w:t>doDelete</w:t>
-      </w:r>
-      <w:proofErr w:type="spellEnd"/>
-      <w:r>
-        <w:rPr>
-          <w:sz w:val="16"/>
-          <w:szCs w:val="16"/>
-          <w:lang w:val="en-AU"/>
-        </w:rPr>
-        <w:t>(…)</w:t>
+        <w:t>…) or doPost(..) or doPut(…) or doDelete(…)</w:t>
       </w:r>
     </w:p>
     <w:p>

</xml_diff>